<commit_message>
Khao sat cua hang
</commit_message>
<xml_diff>
--- a/khao sat cua hang.docx
+++ b/khao sat cua hang.docx
@@ -5,11 +5,15 @@
     <w:p>
       <w:pPr>
         <w:rPr>
-          <w:lang w:val="vi-VN"/>
-        </w:rPr>
-      </w:pPr>
-      <w:r>
-        <w:rPr>
+          <w:sz w:val="24"/>
+          <w:szCs w:val="24"/>
+          <w:lang w:val="vi-VN"/>
+        </w:rPr>
+      </w:pPr>
+      <w:r>
+        <w:rPr>
+          <w:sz w:val="24"/>
+          <w:szCs w:val="24"/>
           <w:lang w:val="vi-VN"/>
         </w:rPr>
         <w:t>+ Khảo sát cửa hàng</w:t>
@@ -18,11 +22,15 @@
     <w:p>
       <w:pPr>
         <w:rPr>
-          <w:lang w:val="vi-VN"/>
-        </w:rPr>
-      </w:pPr>
-      <w:r>
-        <w:rPr>
+          <w:sz w:val="24"/>
+          <w:szCs w:val="24"/>
+          <w:lang w:val="vi-VN"/>
+        </w:rPr>
+      </w:pPr>
+      <w:r>
+        <w:rPr>
+          <w:sz w:val="24"/>
+          <w:szCs w:val="24"/>
           <w:lang w:val="vi-VN"/>
         </w:rPr>
         <w:t>- Thông tin cửa hàng</w:t>
@@ -46,11 +54,15 @@
           <w:p>
             <w:pPr>
               <w:rPr>
+                <w:sz w:val="24"/>
+                <w:szCs w:val="24"/>
                 <w:lang w:val="vi-VN"/>
               </w:rPr>
             </w:pPr>
             <w:r>
               <w:rPr>
+                <w:sz w:val="24"/>
+                <w:szCs w:val="24"/>
                 <w:lang w:val="vi-VN"/>
               </w:rPr>
               <w:t>Tên cửa hàng</w:t>
@@ -64,14 +76,26 @@
           <w:p>
             <w:pPr>
               <w:rPr>
+                <w:sz w:val="24"/>
+                <w:szCs w:val="24"/>
                 <w:lang w:val="vi-VN"/>
               </w:rPr>
             </w:pPr>
             <w:r>
               <w:rPr>
+                <w:sz w:val="24"/>
+                <w:szCs w:val="24"/>
                 <w:lang w:val="vi-VN"/>
               </w:rPr>
-              <w:t>Công ty Nội Thất Bình Minh</w:t>
+              <w:t>Cửa hàng</w:t>
+            </w:r>
+            <w:r>
+              <w:rPr>
+                <w:sz w:val="24"/>
+                <w:szCs w:val="24"/>
+                <w:lang w:val="vi-VN"/>
+              </w:rPr>
+              <w:t xml:space="preserve"> Nội Thất Bình Minh</w:t>
             </w:r>
           </w:p>
         </w:tc>
@@ -84,11 +108,15 @@
           <w:p>
             <w:pPr>
               <w:rPr>
+                <w:sz w:val="24"/>
+                <w:szCs w:val="24"/>
                 <w:lang w:val="vi-VN"/>
               </w:rPr>
             </w:pPr>
             <w:r>
               <w:rPr>
+                <w:sz w:val="24"/>
+                <w:szCs w:val="24"/>
                 <w:lang w:val="vi-VN"/>
               </w:rPr>
               <w:t>Địa chỉ</w:t>
@@ -102,11 +130,15 @@
           <w:p>
             <w:pPr>
               <w:rPr>
+                <w:sz w:val="24"/>
+                <w:szCs w:val="24"/>
                 <w:lang w:val="vi-VN"/>
               </w:rPr>
             </w:pPr>
             <w:r>
               <w:rPr>
+                <w:sz w:val="24"/>
+                <w:szCs w:val="24"/>
                 <w:lang w:val="vi-VN"/>
               </w:rPr>
               <w:t>An Vinh, Quỳnh Phụ, Thái Bình</w:t>
@@ -122,11 +154,15 @@
           <w:p>
             <w:pPr>
               <w:rPr>
+                <w:sz w:val="24"/>
+                <w:szCs w:val="24"/>
                 <w:lang w:val="vi-VN"/>
               </w:rPr>
             </w:pPr>
             <w:r>
               <w:rPr>
+                <w:sz w:val="24"/>
+                <w:szCs w:val="24"/>
                 <w:lang w:val="vi-VN"/>
               </w:rPr>
               <w:t>Số điện thoại</w:t>
@@ -140,11 +176,15 @@
           <w:p>
             <w:pPr>
               <w:rPr>
+                <w:sz w:val="24"/>
+                <w:szCs w:val="24"/>
                 <w:lang w:val="vi-VN"/>
               </w:rPr>
             </w:pPr>
             <w:r>
               <w:rPr>
+                <w:sz w:val="24"/>
+                <w:szCs w:val="24"/>
                 <w:lang w:val="vi-VN"/>
               </w:rPr>
               <w:t>0966106570</w:t>
@@ -156,27 +196,488 @@
     <w:p>
       <w:pPr>
         <w:rPr>
-          <w:lang w:val="vi-VN"/>
-        </w:rPr>
-      </w:pPr>
-      <w:r>
-        <w:rPr>
-          <w:lang w:val="vi-VN"/>
-        </w:rPr>
-        <w:t>- Công ty Nội Thất Bình Minh là doanh nghiệp thiết kế, bán đồ Nội thất phục vụ nhu cầu khách hàng nội địa</w:t>
-      </w:r>
-    </w:p>
-    <w:p>
-      <w:pPr>
-        <w:rPr>
-          <w:lang w:val="vi-VN"/>
-        </w:rPr>
-      </w:pPr>
-      <w:r>
-        <w:rPr>
-          <w:lang w:val="vi-VN"/>
-        </w:rPr>
-        <w:t>- Mặt hàng kinh doanh</w:t>
+          <w:sz w:val="24"/>
+          <w:szCs w:val="24"/>
+          <w:lang w:val="vi-VN"/>
+        </w:rPr>
+      </w:pPr>
+      <w:r>
+        <w:rPr>
+          <w:sz w:val="24"/>
+          <w:szCs w:val="24"/>
+          <w:lang w:val="vi-VN"/>
+        </w:rPr>
+        <w:t>- Cửa hàng</w:t>
+      </w:r>
+      <w:r>
+        <w:rPr>
+          <w:sz w:val="24"/>
+          <w:szCs w:val="24"/>
+          <w:lang w:val="vi-VN"/>
+        </w:rPr>
+        <w:t xml:space="preserve"> Nội Thất Bình Minh là doanh nghiệp thiết kế, bán đồ Nội thất phục vụ nhu cầu khách hàng nội địa</w:t>
+      </w:r>
+    </w:p>
+    <w:p>
+      <w:pPr>
+        <w:rPr>
+          <w:sz w:val="24"/>
+          <w:szCs w:val="24"/>
+          <w:lang w:val="vi-VN"/>
+        </w:rPr>
+      </w:pPr>
+      <w:r>
+        <w:rPr>
+          <w:sz w:val="24"/>
+          <w:szCs w:val="24"/>
+          <w:lang w:val="vi-VN"/>
+        </w:rPr>
+        <w:t>- Quy trình bán hàng: Khách hàng truy cập vào trang web của cửa hàng, chọn sản phẩm và đặt mua hàng, cửa hàng duyệt đơn và gửi hàng cho khách hàng, khách hàng trả tiền và nhận hàng.</w:t>
+      </w:r>
+    </w:p>
+    <w:p>
+      <w:pPr>
+        <w:rPr>
+          <w:sz w:val="24"/>
+          <w:szCs w:val="24"/>
+          <w:lang w:val="vi-VN"/>
+        </w:rPr>
+      </w:pPr>
+    </w:p>
+    <w:p>
+      <w:pPr>
+        <w:rPr>
+          <w:sz w:val="24"/>
+          <w:szCs w:val="24"/>
+          <w:lang w:val="vi-VN"/>
+        </w:rPr>
+      </w:pPr>
+      <w:r>
+        <w:rPr>
+          <w:sz w:val="24"/>
+          <w:szCs w:val="24"/>
+          <w:lang w:val="vi-VN"/>
+        </w:rPr>
+        <w:t xml:space="preserve">- Mặt hàng kinh </w:t>
+      </w:r>
+      <w:r>
+        <w:rPr>
+          <w:sz w:val="24"/>
+          <w:szCs w:val="24"/>
+          <w:lang w:val="vi-VN"/>
+        </w:rPr>
+        <w:t xml:space="preserve">doanh: </w:t>
+      </w:r>
+    </w:p>
+    <w:p>
+      <w:pPr>
+        <w:rPr>
+          <w:sz w:val="24"/>
+          <w:szCs w:val="24"/>
+          <w:lang w:val="vi-VN"/>
+        </w:rPr>
+      </w:pPr>
+      <w:r>
+        <w:rPr>
+          <w:sz w:val="24"/>
+          <w:szCs w:val="24"/>
+          <w:lang w:val="vi-VN"/>
+        </w:rPr>
+        <w:t>+ Nội Thất phòng khách</w:t>
+      </w:r>
+    </w:p>
+    <w:p>
+      <w:pPr>
+        <w:rPr>
+          <w:sz w:val="24"/>
+          <w:szCs w:val="24"/>
+          <w:lang w:val="vi-VN"/>
+        </w:rPr>
+      </w:pPr>
+      <w:r>
+        <w:rPr>
+          <w:sz w:val="24"/>
+          <w:szCs w:val="24"/>
+          <w:lang w:val="vi-VN"/>
+        </w:rPr>
+        <w:t>+ phòng ngủ</w:t>
+      </w:r>
+    </w:p>
+    <w:p>
+      <w:pPr>
+        <w:rPr>
+          <w:sz w:val="24"/>
+          <w:szCs w:val="24"/>
+          <w:lang w:val="vi-VN"/>
+        </w:rPr>
+      </w:pPr>
+      <w:r>
+        <w:rPr>
+          <w:sz w:val="24"/>
+          <w:szCs w:val="24"/>
+          <w:lang w:val="vi-VN"/>
+        </w:rPr>
+        <w:t>+ phòng làm việc</w:t>
+      </w:r>
+    </w:p>
+    <w:p>
+      <w:pPr>
+        <w:rPr>
+          <w:sz w:val="24"/>
+          <w:szCs w:val="24"/>
+          <w:lang w:val="vi-VN"/>
+        </w:rPr>
+      </w:pPr>
+      <w:r>
+        <w:rPr>
+          <w:sz w:val="24"/>
+          <w:szCs w:val="24"/>
+          <w:lang w:val="vi-VN"/>
+        </w:rPr>
+        <w:t>+ phòng ăn</w:t>
+      </w:r>
+    </w:p>
+    <w:p>
+      <w:pPr>
+        <w:rPr>
+          <w:sz w:val="24"/>
+          <w:szCs w:val="24"/>
+          <w:lang w:val="vi-VN"/>
+        </w:rPr>
+      </w:pPr>
+      <w:r>
+        <w:rPr>
+          <w:sz w:val="24"/>
+          <w:szCs w:val="24"/>
+          <w:lang w:val="vi-VN"/>
+        </w:rPr>
+        <w:t>+ phòng tắm</w:t>
+      </w:r>
+    </w:p>
+    <w:p>
+      <w:pPr>
+        <w:rPr>
+          <w:sz w:val="24"/>
+          <w:szCs w:val="24"/>
+          <w:lang w:val="vi-VN"/>
+        </w:rPr>
+      </w:pPr>
+      <w:r>
+        <w:rPr>
+          <w:sz w:val="24"/>
+          <w:szCs w:val="24"/>
+          <w:lang w:val="vi-VN"/>
+        </w:rPr>
+        <w:t>+ tủ bếp</w:t>
+      </w:r>
+    </w:p>
+    <w:p>
+      <w:pPr>
+        <w:rPr>
+          <w:sz w:val="24"/>
+          <w:szCs w:val="24"/>
+          <w:lang w:val="vi-VN"/>
+        </w:rPr>
+      </w:pPr>
+      <w:r>
+        <w:rPr>
+          <w:sz w:val="24"/>
+          <w:szCs w:val="24"/>
+          <w:lang w:val="vi-VN"/>
+        </w:rPr>
+        <w:t>+ Đồ trang trí</w:t>
+      </w:r>
+    </w:p>
+    <w:p>
+      <w:pPr>
+        <w:rPr>
+          <w:sz w:val="24"/>
+          <w:szCs w:val="24"/>
+          <w:lang w:val="vi-VN"/>
+        </w:rPr>
+      </w:pPr>
+      <w:r>
+        <w:rPr>
+          <w:sz w:val="24"/>
+          <w:szCs w:val="24"/>
+          <w:lang w:val="vi-VN"/>
+        </w:rPr>
+        <w:t xml:space="preserve">- Phía công ty mong muốn trang web có những chức năng </w:t>
+      </w:r>
+      <w:r>
+        <w:rPr>
+          <w:sz w:val="24"/>
+          <w:szCs w:val="24"/>
+          <w:lang w:val="vi-VN"/>
+        </w:rPr>
+        <w:t xml:space="preserve">cho người quản trị </w:t>
+      </w:r>
+      <w:r>
+        <w:rPr>
+          <w:sz w:val="24"/>
+          <w:szCs w:val="24"/>
+          <w:lang w:val="vi-VN"/>
+        </w:rPr>
+        <w:t xml:space="preserve">cụ thể như: </w:t>
+      </w:r>
+    </w:p>
+    <w:p>
+      <w:pPr>
+        <w:rPr>
+          <w:sz w:val="24"/>
+          <w:szCs w:val="24"/>
+          <w:lang w:val="vi-VN"/>
+        </w:rPr>
+      </w:pPr>
+      <w:r>
+        <w:rPr>
+          <w:sz w:val="24"/>
+          <w:szCs w:val="24"/>
+          <w:lang w:val="vi-VN"/>
+        </w:rPr>
+        <w:t xml:space="preserve">+ Quản lý danh mục sản phẩm: Người quản trị có thể thực </w:t>
+      </w:r>
+      <w:r>
+        <w:rPr>
+          <w:sz w:val="24"/>
+          <w:szCs w:val="24"/>
+          <w:lang w:val="vi-VN"/>
+        </w:rPr>
+        <w:t>hiện, xem,</w:t>
+      </w:r>
+      <w:r>
+        <w:rPr>
+          <w:sz w:val="24"/>
+          <w:szCs w:val="24"/>
+          <w:lang w:val="vi-VN"/>
+        </w:rPr>
+        <w:t xml:space="preserve"> thêm, sửa, xóa thông tin danh mục sản phẩm</w:t>
+      </w:r>
+    </w:p>
+    <w:p>
+      <w:pPr>
+        <w:rPr>
+          <w:sz w:val="24"/>
+          <w:szCs w:val="24"/>
+          <w:lang w:val="vi-VN"/>
+        </w:rPr>
+      </w:pPr>
+      <w:r>
+        <w:rPr>
+          <w:sz w:val="24"/>
+          <w:szCs w:val="24"/>
+          <w:lang w:val="vi-VN"/>
+        </w:rPr>
+        <w:t>+ Quản lý sản phẩm: Người quản trị có thể thực hiện</w:t>
+      </w:r>
+      <w:r>
+        <w:rPr>
+          <w:sz w:val="24"/>
+          <w:szCs w:val="24"/>
+          <w:lang w:val="vi-VN"/>
+        </w:rPr>
+        <w:t xml:space="preserve"> xem,</w:t>
+      </w:r>
+      <w:r>
+        <w:rPr>
+          <w:sz w:val="24"/>
+          <w:szCs w:val="24"/>
+          <w:lang w:val="vi-VN"/>
+        </w:rPr>
+        <w:t xml:space="preserve"> thêm, sửa, xóa thông tin sản phẩm của cửa hàng</w:t>
+      </w:r>
+    </w:p>
+    <w:p>
+      <w:pPr>
+        <w:rPr>
+          <w:sz w:val="24"/>
+          <w:szCs w:val="24"/>
+          <w:lang w:val="vi-VN"/>
+        </w:rPr>
+      </w:pPr>
+      <w:r>
+        <w:rPr>
+          <w:sz w:val="24"/>
+          <w:szCs w:val="24"/>
+          <w:lang w:val="vi-VN"/>
+        </w:rPr>
+        <w:t xml:space="preserve">+ Quản lý khách hàng: Người quản trị có thể thực hiện </w:t>
+      </w:r>
+      <w:r>
+        <w:rPr>
+          <w:sz w:val="24"/>
+          <w:szCs w:val="24"/>
+          <w:lang w:val="vi-VN"/>
+        </w:rPr>
+        <w:t>xem, vô hiệu, kích hoạt tài khoản khách hàng</w:t>
+      </w:r>
+    </w:p>
+    <w:p>
+      <w:pPr>
+        <w:rPr>
+          <w:sz w:val="24"/>
+          <w:szCs w:val="24"/>
+          <w:lang w:val="vi-VN"/>
+        </w:rPr>
+      </w:pPr>
+      <w:r>
+        <w:rPr>
+          <w:sz w:val="24"/>
+          <w:szCs w:val="24"/>
+          <w:lang w:val="vi-VN"/>
+        </w:rPr>
+        <w:t>+ Quản lý đơn hàng: Người quản trị có thể thực hiện xem, duyệt đơn hàng của khách hàng.</w:t>
+      </w:r>
+    </w:p>
+    <w:p>
+      <w:pPr>
+        <w:rPr>
+          <w:sz w:val="24"/>
+          <w:szCs w:val="24"/>
+          <w:lang w:val="vi-VN"/>
+        </w:rPr>
+      </w:pPr>
+      <w:r>
+        <w:rPr>
+          <w:sz w:val="24"/>
+          <w:szCs w:val="24"/>
+          <w:lang w:val="vi-VN"/>
+        </w:rPr>
+        <w:t xml:space="preserve">- Phía công ty mong muốn trang web có những chức năng cho </w:t>
+      </w:r>
+      <w:r>
+        <w:rPr>
+          <w:sz w:val="24"/>
+          <w:szCs w:val="24"/>
+          <w:lang w:val="vi-VN"/>
+        </w:rPr>
+        <w:t>khách hàng</w:t>
+      </w:r>
+      <w:r>
+        <w:rPr>
+          <w:sz w:val="24"/>
+          <w:szCs w:val="24"/>
+          <w:lang w:val="vi-VN"/>
+        </w:rPr>
+        <w:t>cụ thể như:</w:t>
+      </w:r>
+    </w:p>
+    <w:p>
+      <w:pPr>
+        <w:rPr>
+          <w:sz w:val="24"/>
+          <w:szCs w:val="24"/>
+          <w:lang w:val="vi-VN"/>
+        </w:rPr>
+      </w:pPr>
+      <w:r>
+        <w:rPr>
+          <w:sz w:val="24"/>
+          <w:szCs w:val="24"/>
+          <w:lang w:val="vi-VN"/>
+        </w:rPr>
+        <w:t>+ Xem sản phẩm: Khách hàng truy cập vào tranh web của cửa hàng, nhấn vào sản phẩm muốn xem để xem thông tin của sản phẩm.</w:t>
+      </w:r>
+    </w:p>
+    <w:p>
+      <w:pPr>
+        <w:rPr>
+          <w:color w:val="000000"/>
+          <w:sz w:val="24"/>
+          <w:szCs w:val="24"/>
+          <w:lang w:val="vi-VN"/>
+        </w:rPr>
+      </w:pPr>
+      <w:r>
+        <w:rPr>
+          <w:sz w:val="24"/>
+          <w:szCs w:val="24"/>
+          <w:lang w:val="vi-VN"/>
+        </w:rPr>
+        <w:t xml:space="preserve">+ Tìm kiếm sản phẩm: </w:t>
+      </w:r>
+      <w:r>
+        <w:rPr>
+          <w:color w:val="000000"/>
+          <w:sz w:val="24"/>
+          <w:szCs w:val="24"/>
+        </w:rPr>
+        <w:t xml:space="preserve">khách hàng có thể truy cập vào trang web có thể thực hiện tìm kiếm sản phẩm theo các tiêu chí: tên sản phẩm, </w:t>
+      </w:r>
+      <w:r>
+        <w:rPr>
+          <w:color w:val="000000"/>
+          <w:sz w:val="24"/>
+          <w:szCs w:val="24"/>
+          <w:lang w:val="vi-VN"/>
+        </w:rPr>
+        <w:t>danh mục sản phẩm</w:t>
+      </w:r>
+    </w:p>
+    <w:p>
+      <w:pPr>
+        <w:rPr>
+          <w:color w:val="000000"/>
+          <w:sz w:val="24"/>
+          <w:szCs w:val="24"/>
+          <w:lang w:val="vi-VN"/>
+        </w:rPr>
+      </w:pPr>
+      <w:r>
+        <w:rPr>
+          <w:color w:val="000000"/>
+          <w:sz w:val="24"/>
+          <w:szCs w:val="24"/>
+          <w:lang w:val="vi-VN"/>
+        </w:rPr>
+        <w:lastRenderedPageBreak/>
+        <w:t xml:space="preserve">+ </w:t>
+      </w:r>
+      <w:r>
+        <w:rPr>
+          <w:color w:val="000000"/>
+          <w:sz w:val="24"/>
+          <w:szCs w:val="24"/>
+          <w:lang w:val="vi-VN"/>
+        </w:rPr>
+        <w:t>Quản lý giỏ hàng: Trong quá trình xem sản phẩm, khách hàng có thể thêm sản phẩm của mình vào giỏ hàng. Nếu không thấy thích mặt hàng đó nữa khách hàng có thể xóa sản phẩm đó khỏi giỏ hàng của mình.</w:t>
+      </w:r>
+    </w:p>
+    <w:p>
+      <w:pPr>
+        <w:rPr>
+          <w:color w:val="000000"/>
+          <w:sz w:val="24"/>
+          <w:szCs w:val="24"/>
+          <w:lang w:val="vi-VN"/>
+        </w:rPr>
+      </w:pPr>
+      <w:r>
+        <w:rPr>
+          <w:color w:val="000000"/>
+          <w:sz w:val="24"/>
+          <w:szCs w:val="24"/>
+          <w:lang w:val="vi-VN"/>
+        </w:rPr>
+        <w:t>+ Đặt hàng: khách hàng có thể đặt hàng tại giỏ hàng của mình nếu muốn mua những món đồ trong giỏ hàng của mình.</w:t>
+      </w:r>
+      <w:r>
+        <w:rPr>
+          <w:color w:val="000000"/>
+          <w:sz w:val="24"/>
+          <w:szCs w:val="24"/>
+          <w:lang w:val="vi-VN"/>
+        </w:rPr>
+        <w:t xml:space="preserve"> Sau khi đặt hàng khách hàng có thể hủy đơn nếu</w:t>
+      </w:r>
+      <w:r>
+        <w:rPr>
+          <w:color w:val="000000"/>
+          <w:sz w:val="24"/>
+          <w:szCs w:val="24"/>
+          <w:lang w:val="vi-VN"/>
+        </w:rPr>
+        <w:t xml:space="preserve"> người quản trị chưa duyệt đơn.</w:t>
       </w:r>
       <w:bookmarkStart w:id="0" w:name="_GoBack"/>
       <w:bookmarkEnd w:id="0"/>
@@ -184,109 +685,164 @@
     <w:p>
       <w:pPr>
         <w:rPr>
-          <w:lang w:val="vi-VN"/>
-        </w:rPr>
-      </w:pPr>
-      <w:r>
-        <w:rPr>
-          <w:lang w:val="vi-VN"/>
-        </w:rPr>
-        <w:t>+ Nội Thất phòng khách</w:t>
-      </w:r>
-    </w:p>
-    <w:p>
-      <w:pPr>
-        <w:rPr>
-          <w:lang w:val="vi-VN"/>
-        </w:rPr>
-      </w:pPr>
-      <w:r>
-        <w:rPr>
-          <w:lang w:val="vi-VN"/>
-        </w:rPr>
-        <w:t>+ phòng ngủ</w:t>
-      </w:r>
-    </w:p>
-    <w:p>
-      <w:pPr>
-        <w:rPr>
-          <w:lang w:val="vi-VN"/>
-        </w:rPr>
-      </w:pPr>
-      <w:r>
-        <w:rPr>
-          <w:lang w:val="vi-VN"/>
-        </w:rPr>
-        <w:t>+ phòng làm việc</w:t>
-      </w:r>
-    </w:p>
-    <w:p>
-      <w:pPr>
-        <w:rPr>
-          <w:lang w:val="vi-VN"/>
-        </w:rPr>
-      </w:pPr>
-      <w:r>
-        <w:rPr>
-          <w:lang w:val="vi-VN"/>
-        </w:rPr>
-        <w:t>+ phòng ăn</w:t>
-      </w:r>
-    </w:p>
-    <w:p>
-      <w:pPr>
-        <w:rPr>
-          <w:lang w:val="vi-VN"/>
-        </w:rPr>
-      </w:pPr>
-      <w:r>
-        <w:rPr>
-          <w:lang w:val="vi-VN"/>
-        </w:rPr>
-        <w:t>+ phòng tắm</w:t>
-      </w:r>
-    </w:p>
-    <w:p>
-      <w:pPr>
-        <w:rPr>
-          <w:lang w:val="vi-VN"/>
-        </w:rPr>
-      </w:pPr>
-      <w:r>
-        <w:rPr>
-          <w:lang w:val="vi-VN"/>
-        </w:rPr>
-        <w:t>+ tủ bếp</w:t>
-      </w:r>
-    </w:p>
-    <w:p>
-      <w:pPr>
-        <w:rPr>
-          <w:lang w:val="vi-VN"/>
-        </w:rPr>
-      </w:pPr>
-      <w:r>
-        <w:rPr>
-          <w:lang w:val="vi-VN"/>
-        </w:rPr>
-        <w:t>+ Đồ trang trí</w:t>
-      </w:r>
-    </w:p>
-    <w:p>
-      <w:pPr>
-        <w:rPr>
-          <w:lang w:val="vi-VN"/>
-        </w:rPr>
-      </w:pPr>
-    </w:p>
-    <w:p>
-      <w:pPr>
-        <w:rPr>
-          <w:lang w:val="vi-VN"/>
-        </w:rPr>
-      </w:pPr>
-      <w:r>
-        <w:rPr>
+          <w:color w:val="000000"/>
+          <w:sz w:val="24"/>
+          <w:szCs w:val="24"/>
+          <w:lang w:val="vi-VN"/>
+        </w:rPr>
+      </w:pPr>
+      <w:r>
+        <w:rPr>
+          <w:color w:val="000000"/>
+          <w:sz w:val="24"/>
+          <w:szCs w:val="24"/>
+          <w:lang w:val="vi-VN"/>
+        </w:rPr>
+        <w:t>+ Đăng ký: Khách hàng có thể đăng ký tài khoản để mua hàng. Trong quá trình đăng ký khách hàng cần nhập những thông tin như: tên, email, số điện thoại, địa chỉ, mật khẩu.</w:t>
+      </w:r>
+    </w:p>
+    <w:p>
+      <w:pPr>
+        <w:rPr>
+          <w:color w:val="000000"/>
+          <w:sz w:val="24"/>
+          <w:szCs w:val="24"/>
+          <w:lang w:val="vi-VN"/>
+        </w:rPr>
+      </w:pPr>
+      <w:r>
+        <w:rPr>
+          <w:color w:val="000000"/>
+          <w:sz w:val="24"/>
+          <w:szCs w:val="24"/>
+          <w:lang w:val="vi-VN"/>
+        </w:rPr>
+        <w:t>+ Đăng nhập: Khách hàng đã có tài khoản có thể đăng nhập vào trang web. Trong quá trình đăng nhập khách hàng cần điền thông tin như email và mật khẩu</w:t>
+      </w:r>
+    </w:p>
+    <w:p>
+      <w:pPr>
+        <w:rPr>
+          <w:color w:val="000000"/>
+          <w:sz w:val="24"/>
+          <w:szCs w:val="24"/>
+          <w:lang w:val="vi-VN"/>
+        </w:rPr>
+      </w:pPr>
+      <w:r>
+        <w:rPr>
+          <w:color w:val="000000"/>
+          <w:sz w:val="24"/>
+          <w:szCs w:val="24"/>
+          <w:lang w:val="vi-VN"/>
+        </w:rPr>
+        <w:t>+ Đổi mật khẩu: Khách hàng có thể đổi mật khẩu tại trang cá nhân. Trong quá trình đổi mật khẩu khách hàng cần nhập mật khẩu cũ, mật khẩu mới, xác nhận mật khẩu mới</w:t>
+      </w:r>
+    </w:p>
+    <w:p>
+      <w:pPr>
+        <w:rPr>
+          <w:color w:val="000000"/>
+          <w:sz w:val="24"/>
+          <w:szCs w:val="24"/>
+          <w:lang w:val="vi-VN"/>
+        </w:rPr>
+      </w:pPr>
+      <w:r>
+        <w:rPr>
+          <w:color w:val="000000"/>
+          <w:sz w:val="24"/>
+          <w:szCs w:val="24"/>
+          <w:lang w:val="vi-VN"/>
+        </w:rPr>
+        <w:t xml:space="preserve">+ Đổi </w:t>
+      </w:r>
+      <w:r>
+        <w:rPr>
+          <w:color w:val="000000"/>
+          <w:sz w:val="24"/>
+          <w:szCs w:val="24"/>
+          <w:lang w:val="vi-VN"/>
+        </w:rPr>
+        <w:t>thông tin</w:t>
+      </w:r>
+      <w:r>
+        <w:rPr>
+          <w:color w:val="000000"/>
+          <w:sz w:val="24"/>
+          <w:szCs w:val="24"/>
+          <w:lang w:val="vi-VN"/>
+        </w:rPr>
+        <w:t xml:space="preserve">: Khách hàng có thể đổi </w:t>
+      </w:r>
+      <w:r>
+        <w:rPr>
+          <w:color w:val="000000"/>
+          <w:sz w:val="24"/>
+          <w:szCs w:val="24"/>
+          <w:lang w:val="vi-VN"/>
+        </w:rPr>
+        <w:t xml:space="preserve">thông tin </w:t>
+      </w:r>
+      <w:r>
+        <w:rPr>
+          <w:color w:val="000000"/>
+          <w:sz w:val="24"/>
+          <w:szCs w:val="24"/>
+          <w:lang w:val="vi-VN"/>
+        </w:rPr>
+        <w:t xml:space="preserve">tại trang cá nhân. Trong quá trình đổi </w:t>
+      </w:r>
+      <w:r>
+        <w:rPr>
+          <w:color w:val="000000"/>
+          <w:sz w:val="24"/>
+          <w:szCs w:val="24"/>
+          <w:lang w:val="vi-VN"/>
+        </w:rPr>
+        <w:t xml:space="preserve">thông tin </w:t>
+      </w:r>
+      <w:r>
+        <w:rPr>
+          <w:color w:val="000000"/>
+          <w:sz w:val="24"/>
+          <w:szCs w:val="24"/>
+          <w:lang w:val="vi-VN"/>
+        </w:rPr>
+        <w:t>khách hàng cần nhậ</w:t>
+      </w:r>
+      <w:r>
+        <w:rPr>
+          <w:color w:val="000000"/>
+          <w:sz w:val="24"/>
+          <w:szCs w:val="24"/>
+          <w:lang w:val="vi-VN"/>
+        </w:rPr>
+        <w:t>p thông tin mới của mình.</w:t>
+      </w:r>
+    </w:p>
+    <w:p>
+      <w:pPr>
+        <w:rPr>
+          <w:color w:val="000000"/>
+          <w:sz w:val="24"/>
+          <w:szCs w:val="24"/>
+          <w:lang w:val="vi-VN"/>
+        </w:rPr>
+      </w:pPr>
+    </w:p>
+    <w:p>
+      <w:pPr>
+        <w:rPr>
+          <w:sz w:val="24"/>
+          <w:szCs w:val="24"/>
+          <w:lang w:val="vi-VN"/>
+        </w:rPr>
+      </w:pPr>
+      <w:r>
+        <w:rPr>
+          <w:sz w:val="24"/>
+          <w:szCs w:val="24"/>
           <w:lang w:val="vi-VN"/>
         </w:rPr>
         <w:t xml:space="preserve">- Yêu cầu chức năng: </w:t>
@@ -295,42 +851,72 @@
     <w:p>
       <w:pPr>
         <w:rPr>
-          <w:lang w:val="vi-VN"/>
-        </w:rPr>
-      </w:pPr>
-      <w:r>
-        <w:rPr>
-          <w:lang w:val="vi-VN"/>
-        </w:rPr>
-        <w:t>+ đối với khách hàng: Xem sản phẩm, Tìm kiếm sản phẩm, Quản lý, giỏ hàng, đặt hàng, đăng nhập, đăng ký, quên mật khẩu, đổi mật khẩu,  huỷ đơn hàng, đổi thông tin</w:t>
-      </w:r>
-    </w:p>
-    <w:p>
-      <w:pPr>
-        <w:rPr>
-          <w:lang w:val="vi-VN"/>
-        </w:rPr>
-      </w:pPr>
-      <w:r>
-        <w:rPr>
+          <w:sz w:val="24"/>
+          <w:szCs w:val="24"/>
+          <w:lang w:val="vi-VN"/>
+        </w:rPr>
+      </w:pPr>
+      <w:r>
+        <w:rPr>
+          <w:sz w:val="24"/>
+          <w:szCs w:val="24"/>
+          <w:lang w:val="vi-VN"/>
+        </w:rPr>
+        <w:t>+ đối với khách hàng: Xem sản phẩm, Tìm kiếm sản phẩm, Quả</w:t>
+      </w:r>
+      <w:r>
+        <w:rPr>
+          <w:sz w:val="24"/>
+          <w:szCs w:val="24"/>
+          <w:lang w:val="vi-VN"/>
+        </w:rPr>
+        <w:t>n lý</w:t>
+      </w:r>
+      <w:r>
+        <w:rPr>
+          <w:sz w:val="24"/>
+          <w:szCs w:val="24"/>
+          <w:lang w:val="vi-VN"/>
+        </w:rPr>
+        <w:t xml:space="preserve"> giỏ hàng, đặt hàng, đăng nhập, đăng ký, đổi mật khẩu,  đổi thông tin</w:t>
+      </w:r>
+    </w:p>
+    <w:p>
+      <w:pPr>
+        <w:rPr>
+          <w:sz w:val="24"/>
+          <w:szCs w:val="24"/>
+          <w:lang w:val="vi-VN"/>
+        </w:rPr>
+      </w:pPr>
+      <w:r>
+        <w:rPr>
+          <w:sz w:val="24"/>
+          <w:szCs w:val="24"/>
           <w:lang w:val="vi-VN"/>
         </w:rPr>
         <w:t>+ đối với người quản trị: đăng nhập,</w:t>
       </w:r>
       <w:r>
         <w:rPr>
+          <w:sz w:val="24"/>
+          <w:szCs w:val="24"/>
           <w:lang w:val="vi-VN"/>
         </w:rPr>
         <w:t xml:space="preserve"> quản lý danh mục sản phẩm,</w:t>
       </w:r>
       <w:r>
         <w:rPr>
+          <w:sz w:val="24"/>
+          <w:szCs w:val="24"/>
           <w:lang w:val="vi-VN"/>
         </w:rPr>
         <w:t xml:space="preserve"> quản lý sản phẩm, quản lý khách hàng,</w:t>
       </w:r>
       <w:r>
         <w:rPr>
+          <w:sz w:val="24"/>
+          <w:szCs w:val="24"/>
           <w:lang w:val="vi-VN"/>
         </w:rPr>
         <w:t xml:space="preserve"> quản lý đơn hàng.</w:t>
@@ -339,6 +925,8 @@
     <w:p>
       <w:pPr>
         <w:rPr>
+          <w:sz w:val="24"/>
+          <w:szCs w:val="24"/>
           <w:lang w:val="vi-VN"/>
         </w:rPr>
       </w:pPr>

</xml_diff>